<commit_message>
Correction to Page 7 - ArrayList<Double> is the corrected data type.
</commit_message>
<xml_diff>
--- a/JavaPortfolio/doc/JavaPortfolio(7).docx
+++ b/JavaPortfolio/doc/JavaPortfolio(7).docx
@@ -93,7 +93,13 @@
       </w:r>
       <w:proofErr w:type="spellEnd"/>
       <w:r>
-        <w:t xml:space="preserve">&lt;String&gt; </w:t>
+        <w:t>&lt;</w:t>
+      </w:r>
+      <w:r>
+        <w:t>Double</w:t>
+      </w:r>
+      <w:r>
+        <w:t xml:space="preserve">&gt; </w:t>
       </w:r>
       <w:proofErr w:type="spellStart"/>
       <w:r>
@@ -121,281 +127,289 @@
       <w:pPr>
         <w:pStyle w:val="PreformattedText"/>
       </w:pPr>
+      <w:r>
+        <w:t>Enters something.</w:t>
+      </w:r>
+    </w:p>
+    <w:p>
+      <w:pPr>
+        <w:pStyle w:val="PreformattedText"/>
+      </w:pPr>
+    </w:p>
+    <w:p>
+      <w:pPr>
+        <w:pStyle w:val="PreformattedText"/>
+      </w:pPr>
+      <w:r>
+        <w:t>Sample Code:</w:t>
+      </w:r>
+    </w:p>
+    <w:p>
+      <w:pPr>
+        <w:pStyle w:val="PreformattedText"/>
+      </w:pPr>
+    </w:p>
+    <w:p>
+      <w:pPr>
+        <w:pStyle w:val="PreformattedText"/>
+      </w:pPr>
+      <w:r>
+        <w:t xml:space="preserve">String </w:t>
+      </w:r>
+      <w:proofErr w:type="spellStart"/>
+      <w:r>
+        <w:t>inData</w:t>
+      </w:r>
+      <w:proofErr w:type="spellEnd"/>
+      <w:r>
+        <w:t xml:space="preserve"> = “|”;</w:t>
+      </w:r>
+    </w:p>
+    <w:p>
+      <w:pPr>
+        <w:pStyle w:val="PreformattedText"/>
+      </w:pPr>
+      <w:proofErr w:type="spellStart"/>
+      <w:r>
+        <w:t>ArrayList</w:t>
+      </w:r>
+      <w:proofErr w:type="spellEnd"/>
+      <w:r>
+        <w:t>&lt;</w:t>
+      </w:r>
+      <w:r>
+        <w:t>Double</w:t>
+      </w:r>
+      <w:r>
+        <w:t xml:space="preserve">&gt; </w:t>
+      </w:r>
+      <w:proofErr w:type="spellStart"/>
+      <w:r>
+        <w:t>dataList</w:t>
+      </w:r>
+      <w:proofErr w:type="spellEnd"/>
+      <w:r>
+        <w:t xml:space="preserve"> = new </w:t>
+      </w:r>
+      <w:proofErr w:type="spellStart"/>
+      <w:r>
+        <w:t>ArrayList</w:t>
+      </w:r>
+      <w:proofErr w:type="spellEnd"/>
+      <w:r>
+        <w:t>&lt;</w:t>
+      </w:r>
+      <w:r>
+        <w:t>Double</w:t>
+      </w:r>
       <w:proofErr w:type="gramStart"/>
       <w:r>
-        <w:t>Enters something.</w:t>
+        <w:t>&gt;(</w:t>
       </w:r>
       <w:proofErr w:type="gramEnd"/>
-    </w:p>
-    <w:p>
-      <w:pPr>
-        <w:pStyle w:val="PreformattedText"/>
-      </w:pPr>
-    </w:p>
-    <w:p>
-      <w:pPr>
-        <w:pStyle w:val="PreformattedText"/>
-      </w:pPr>
-      <w:r>
-        <w:t>Sample Code:</w:t>
-      </w:r>
-    </w:p>
-    <w:p>
-      <w:pPr>
-        <w:pStyle w:val="PreformattedText"/>
-      </w:pPr>
-    </w:p>
-    <w:p>
-      <w:pPr>
-        <w:pStyle w:val="PreformattedText"/>
-      </w:pPr>
-      <w:r>
-        <w:t xml:space="preserve">String </w:t>
-      </w:r>
-      <w:proofErr w:type="spellStart"/>
+      <w:r>
+        <w:t>);</w:t>
+      </w:r>
+    </w:p>
+    <w:p>
+      <w:pPr>
+        <w:pStyle w:val="PreformattedText"/>
+      </w:pPr>
+      <w:r>
+        <w:t xml:space="preserve">Validate </w:t>
+      </w:r>
+      <w:proofErr w:type="spellStart"/>
+      <w:r>
+        <w:t>validate</w:t>
+      </w:r>
+      <w:proofErr w:type="spellEnd"/>
+      <w:r>
+        <w:t xml:space="preserve"> = new Validate();</w:t>
+      </w:r>
+    </w:p>
+    <w:p>
+      <w:pPr>
+        <w:pStyle w:val="PreformattedText"/>
+      </w:pPr>
+    </w:p>
+    <w:p>
+      <w:pPr>
+        <w:pStyle w:val="PreformattedText"/>
+      </w:pPr>
+      <w:r>
+        <w:t>while(</w:t>
+      </w:r>
+      <w:proofErr w:type="spellStart"/>
+      <w:r>
+        <w:t>inData.length</w:t>
+      </w:r>
+      <w:proofErr w:type="spellEnd"/>
+      <w:r>
+        <w:t xml:space="preserve"> &gt; 0) {</w:t>
+      </w:r>
+    </w:p>
+    <w:p>
+      <w:pPr>
+        <w:pStyle w:val="PreformattedText"/>
+      </w:pPr>
+    </w:p>
+    <w:p>
+      <w:pPr>
+        <w:pStyle w:val="PreformattedText"/>
+      </w:pPr>
+      <w:r>
+        <w:tab/>
+      </w:r>
+      <w:proofErr w:type="spellStart"/>
+      <w:proofErr w:type="gramStart"/>
+      <w:r>
+        <w:t>System.out.print</w:t>
+      </w:r>
+      <w:proofErr w:type="spellEnd"/>
+      <w:r>
+        <w:t>(</w:t>
+      </w:r>
+      <w:proofErr w:type="gramEnd"/>
+      <w:r>
+        <w:t>“Please enter a string : “);</w:t>
+      </w:r>
+    </w:p>
+    <w:p>
+      <w:pPr>
+        <w:pStyle w:val="PreformattedText"/>
+      </w:pPr>
+      <w:r>
+        <w:tab/>
+      </w:r>
+    </w:p>
+    <w:p>
+      <w:pPr>
+        <w:pStyle w:val="PreformattedText"/>
+      </w:pPr>
+      <w:r>
+        <w:tab/>
+      </w:r>
+      <w:proofErr w:type="spellStart"/>
+      <w:proofErr w:type="gramStart"/>
       <w:r>
         <w:t>inData</w:t>
       </w:r>
       <w:proofErr w:type="spellEnd"/>
-      <w:r>
-        <w:t xml:space="preserve"> = “|”;</w:t>
-      </w:r>
-    </w:p>
-    <w:p>
-      <w:pPr>
-        <w:pStyle w:val="PreformattedText"/>
-      </w:pPr>
-      <w:proofErr w:type="spellStart"/>
-      <w:r>
-        <w:t>ArrayList</w:t>
-      </w:r>
-      <w:proofErr w:type="spellEnd"/>
-      <w:r>
-        <w:t xml:space="preserve">&lt;String&gt; </w:t>
-      </w:r>
-      <w:proofErr w:type="spellStart"/>
-      <w:r>
-        <w:t>dataList</w:t>
-      </w:r>
-      <w:proofErr w:type="spellEnd"/>
-      <w:r>
-        <w:t xml:space="preserve"> = new </w:t>
-      </w:r>
-      <w:proofErr w:type="spellStart"/>
-      <w:r>
-        <w:t>ArrayList</w:t>
-      </w:r>
-      <w:proofErr w:type="spellEnd"/>
-      <w:r>
-        <w:t>&lt;String</w:t>
+      <w:proofErr w:type="gramEnd"/>
+      <w:r>
+        <w:t xml:space="preserve"> = </w:t>
+      </w:r>
+      <w:proofErr w:type="spellStart"/>
+      <w:r>
+        <w:t>scan.nextLine</w:t>
+      </w:r>
+      <w:proofErr w:type="spellEnd"/>
+      <w:r>
+        <w:t>();</w:t>
+      </w:r>
+    </w:p>
+    <w:p>
+      <w:pPr>
+        <w:pStyle w:val="PreformattedText"/>
+      </w:pPr>
+    </w:p>
+    <w:p>
+      <w:pPr>
+        <w:pStyle w:val="PreformattedText"/>
+      </w:pPr>
+      <w:r>
+        <w:tab/>
       </w:r>
       <w:proofErr w:type="gramStart"/>
       <w:r>
-        <w:t>&gt;(</w:t>
-      </w:r>
+        <w:t>if(</w:t>
+      </w:r>
+      <w:proofErr w:type="spellStart"/>
       <w:proofErr w:type="gramEnd"/>
       <w:r>
-        <w:t>);</w:t>
-      </w:r>
-    </w:p>
-    <w:p>
-      <w:pPr>
-        <w:pStyle w:val="PreformattedText"/>
-      </w:pPr>
-      <w:r>
-        <w:t xml:space="preserve">Validate </w:t>
-      </w:r>
-      <w:proofErr w:type="spellStart"/>
-      <w:r>
-        <w:t>validate</w:t>
-      </w:r>
-      <w:proofErr w:type="spellEnd"/>
-      <w:r>
-        <w:t xml:space="preserve"> = new </w:t>
+        <w:t>inData.length</w:t>
+      </w:r>
+      <w:proofErr w:type="spellEnd"/>
+      <w:r>
+        <w:t xml:space="preserve"> &gt; 0) {</w:t>
+      </w:r>
+    </w:p>
+    <w:p>
+      <w:pPr>
+        <w:pStyle w:val="PreformattedText"/>
+      </w:pPr>
+    </w:p>
+    <w:p>
+      <w:pPr>
+        <w:pStyle w:val="PreformattedText"/>
+      </w:pPr>
+      <w:r>
+        <w:tab/>
+      </w:r>
+      <w:r>
+        <w:tab/>
       </w:r>
       <w:proofErr w:type="gramStart"/>
       <w:r>
-        <w:t>Validate(</w:t>
-      </w:r>
+        <w:t>if(</w:t>
+      </w:r>
+      <w:proofErr w:type="spellStart"/>
       <w:proofErr w:type="gramEnd"/>
       <w:r>
-        <w:t>);</w:t>
-      </w:r>
-    </w:p>
-    <w:p>
-      <w:pPr>
-        <w:pStyle w:val="PreformattedText"/>
-      </w:pPr>
-    </w:p>
-    <w:p>
-      <w:pPr>
-        <w:pStyle w:val="PreformattedText"/>
-      </w:pPr>
+        <w:t>validate.validateDecimal</w:t>
+      </w:r>
+      <w:proofErr w:type="spellEnd"/>
+      <w:r>
+        <w:t>(</w:t>
+      </w:r>
+      <w:proofErr w:type="spellStart"/>
+      <w:r>
+        <w:t>inData</w:t>
+      </w:r>
+      <w:proofErr w:type="spellEnd"/>
+      <w:r>
+        <w:t>)) {</w:t>
+      </w:r>
+    </w:p>
+    <w:p>
+      <w:pPr>
+        <w:pStyle w:val="PreformattedText"/>
+      </w:pPr>
+      <w:r>
+        <w:tab/>
+      </w:r>
+      <w:r>
+        <w:tab/>
+      </w:r>
+      <w:r>
+        <w:tab/>
+      </w:r>
+      <w:proofErr w:type="spellStart"/>
       <w:proofErr w:type="gramStart"/>
       <w:r>
-        <w:t>while(</w:t>
+        <w:t>dataList.add</w:t>
+      </w:r>
+      <w:proofErr w:type="spellEnd"/>
+      <w:r>
+        <w:t>(</w:t>
       </w:r>
       <w:proofErr w:type="spellStart"/>
       <w:proofErr w:type="gramEnd"/>
       <w:r>
-        <w:t>inData.length</w:t>
-      </w:r>
-      <w:proofErr w:type="spellEnd"/>
-      <w:r>
-        <w:t xml:space="preserve"> &gt; 0) {</w:t>
-      </w:r>
-    </w:p>
-    <w:p>
-      <w:pPr>
-        <w:pStyle w:val="PreformattedText"/>
-      </w:pPr>
-    </w:p>
-    <w:p>
-      <w:pPr>
-        <w:pStyle w:val="PreformattedText"/>
-      </w:pPr>
-      <w:r>
-        <w:tab/>
-      </w:r>
-      <w:proofErr w:type="spellStart"/>
-      <w:proofErr w:type="gramStart"/>
-      <w:r>
-        <w:t>System.out.print</w:t>
+        <w:t>Double.parseDouble</w:t>
       </w:r>
       <w:proofErr w:type="spellEnd"/>
       <w:r>
         <w:t>(</w:t>
       </w:r>
-      <w:proofErr w:type="gramEnd"/>
-      <w:r>
-        <w:t>“Please enter a string : “);</w:t>
-      </w:r>
-    </w:p>
-    <w:p>
-      <w:pPr>
-        <w:pStyle w:val="PreformattedText"/>
-      </w:pPr>
-      <w:r>
-        <w:tab/>
-      </w:r>
-    </w:p>
-    <w:p>
-      <w:pPr>
-        <w:pStyle w:val="PreformattedText"/>
-      </w:pPr>
-      <w:r>
-        <w:tab/>
-      </w:r>
-      <w:proofErr w:type="spellStart"/>
-      <w:proofErr w:type="gramStart"/>
+      <w:proofErr w:type="spellStart"/>
       <w:r>
         <w:t>inData</w:t>
       </w:r>
       <w:proofErr w:type="spellEnd"/>
-      <w:proofErr w:type="gramEnd"/>
-      <w:r>
-        <w:t xml:space="preserve"> = </w:t>
-      </w:r>
-      <w:proofErr w:type="spellStart"/>
-      <w:r>
-        <w:t>scan.nextLine</w:t>
-      </w:r>
-      <w:proofErr w:type="spellEnd"/>
-      <w:r>
-        <w:t>();</w:t>
-      </w:r>
-    </w:p>
-    <w:p>
-      <w:pPr>
-        <w:pStyle w:val="PreformattedText"/>
-      </w:pPr>
-    </w:p>
-    <w:p>
-      <w:pPr>
-        <w:pStyle w:val="PreformattedText"/>
-      </w:pPr>
-      <w:r>
-        <w:tab/>
-      </w:r>
-      <w:proofErr w:type="gramStart"/>
-      <w:r>
-        <w:t>if(</w:t>
-      </w:r>
-      <w:proofErr w:type="spellStart"/>
-      <w:proofErr w:type="gramEnd"/>
-      <w:r>
-        <w:t>inData.length</w:t>
-      </w:r>
-      <w:proofErr w:type="spellEnd"/>
-      <w:r>
-        <w:t xml:space="preserve"> &gt; 0) {</w:t>
-      </w:r>
-    </w:p>
-    <w:p>
-      <w:pPr>
-        <w:pStyle w:val="PreformattedText"/>
-      </w:pPr>
-    </w:p>
-    <w:p>
-      <w:pPr>
-        <w:pStyle w:val="PreformattedText"/>
-      </w:pPr>
-      <w:r>
-        <w:tab/>
-      </w:r>
-      <w:r>
-        <w:tab/>
-      </w:r>
-      <w:proofErr w:type="gramStart"/>
-      <w:r>
-        <w:t>if(</w:t>
-      </w:r>
-      <w:proofErr w:type="spellStart"/>
-      <w:proofErr w:type="gramEnd"/>
-      <w:r>
-        <w:t>validate.validateDecimal</w:t>
-      </w:r>
-      <w:proofErr w:type="spellEnd"/>
-      <w:r>
-        <w:t>(</w:t>
-      </w:r>
-      <w:proofErr w:type="spellStart"/>
-      <w:r>
-        <w:t>inData</w:t>
-      </w:r>
-      <w:proofErr w:type="spellEnd"/>
-      <w:r>
-        <w:t>)) {</w:t>
-      </w:r>
-    </w:p>
-    <w:p>
-      <w:pPr>
-        <w:pStyle w:val="PreformattedText"/>
-      </w:pPr>
-      <w:r>
-        <w:tab/>
-      </w:r>
-      <w:r>
-        <w:tab/>
-      </w:r>
-      <w:r>
-        <w:tab/>
-      </w:r>
-      <w:proofErr w:type="spellStart"/>
-      <w:proofErr w:type="gramStart"/>
-      <w:r>
-        <w:t>dataList.add</w:t>
-      </w:r>
-      <w:proofErr w:type="spellEnd"/>
-      <w:r>
-        <w:t>(</w:t>
-      </w:r>
-      <w:proofErr w:type="spellStart"/>
-      <w:proofErr w:type="gramEnd"/>
-      <w:r>
-        <w:t>inData</w:t>
-      </w:r>
-      <w:proofErr w:type="spellEnd"/>
+      <w:r>
+        <w:t>)</w:t>
+      </w:r>
       <w:r>
         <w:t>);</w:t>
       </w:r>

</xml_diff>